<commit_message>
PP Added and Lab 1 Started
PWD for Win server created
</commit_message>
<xml_diff>
--- a/OU Year 3 - 2018/W19 Semester/Advance System Admin/HMWK/HMWK 1/Lab 1 Solutions.docx
+++ b/OU Year 3 - 2018/W19 Semester/Advance System Admin/HMWK/HMWK 1/Lab 1 Solutions.docx
@@ -222,6 +222,59 @@
           <w:szCs w:val="22"/>
         </w:rPr>
       </w:pPr>
+      <w:r>
+        <w:rPr>
+          <w:rFonts w:ascii="Arial" w:eastAsia="Arial" w:hAnsi="Arial" w:cs="Arial"/>
+          <w:sz w:val="22"/>
+          <w:szCs w:val="22"/>
+        </w:rPr>
+        <w:tab/>
+      </w:r>
+      <w:r>
+        <w:rPr>
+          <w:rFonts w:ascii="Arial" w:eastAsia="Arial" w:hAnsi="Arial" w:cs="Arial"/>
+          <w:sz w:val="22"/>
+          <w:szCs w:val="22"/>
+        </w:rPr>
+        <w:tab/>
+      </w:r>
+    </w:p>
+    <w:p>
+      <w:pPr>
+        <w:widowControl w:val="0"/>
+        <w:pBdr>
+          <w:top w:val="nil"/>
+          <w:left w:val="nil"/>
+          <w:bottom w:val="nil"/>
+          <w:right w:val="nil"/>
+          <w:between w:val="nil"/>
+        </w:pBdr>
+        <w:suppressAutoHyphens w:val="0"/>
+        <w:autoSpaceDN/>
+        <w:textAlignment w:val="auto"/>
+        <w:rPr>
+          <w:rFonts w:ascii="Arial" w:eastAsia="Arial" w:hAnsi="Arial" w:cs="Arial"/>
+          <w:b/>
+          <w:sz w:val="22"/>
+          <w:szCs w:val="22"/>
+        </w:rPr>
+      </w:pPr>
+      <w:r>
+        <w:rPr>
+          <w:rFonts w:ascii="Arial" w:eastAsia="Arial" w:hAnsi="Arial" w:cs="Arial"/>
+          <w:sz w:val="22"/>
+          <w:szCs w:val="22"/>
+        </w:rPr>
+        <w:tab/>
+      </w:r>
+      <w:r>
+        <w:rPr>
+          <w:rFonts w:ascii="Arial" w:eastAsia="Arial" w:hAnsi="Arial" w:cs="Arial"/>
+          <w:sz w:val="22"/>
+          <w:szCs w:val="22"/>
+        </w:rPr>
+        <w:tab/>
+      </w:r>
     </w:p>
     <w:p>
       <w:pPr>
@@ -264,7 +317,16 @@
             <w:sz w:val="22"/>
             <w:szCs w:val="22"/>
           </w:rPr>
-          <w:t>https://cloud.google.com/products/</w:t>
+          <w:t>https://cloud.google.com/produ</w:t>
+        </w:r>
+        <w:r>
+          <w:rPr>
+            <w:rStyle w:val="Hyperlink"/>
+            <w:rFonts w:ascii="Arial" w:hAnsi="Arial" w:cs="Arial"/>
+            <w:sz w:val="22"/>
+            <w:szCs w:val="22"/>
+          </w:rPr>
+          <w:t>cts/</w:t>
         </w:r>
       </w:hyperlink>
       <w:r>
@@ -325,6 +387,386 @@
         <w:textAlignment w:val="auto"/>
         <w:rPr>
           <w:rFonts w:ascii="Arial" w:hAnsi="Arial" w:cs="Arial"/>
+          <w:sz w:val="22"/>
+          <w:szCs w:val="22"/>
+        </w:rPr>
+      </w:pPr>
+    </w:p>
+    <w:p>
+      <w:pPr>
+        <w:pStyle w:val="ListParagraph"/>
+        <w:widowControl w:val="0"/>
+        <w:pBdr>
+          <w:top w:val="nil"/>
+          <w:left w:val="nil"/>
+          <w:bottom w:val="nil"/>
+          <w:right w:val="nil"/>
+          <w:between w:val="nil"/>
+        </w:pBdr>
+        <w:suppressAutoHyphens w:val="0"/>
+        <w:autoSpaceDN/>
+        <w:ind w:left="1080"/>
+        <w:textAlignment w:val="auto"/>
+        <w:rPr>
+          <w:rFonts w:ascii="Arial" w:hAnsi="Arial" w:cs="Arial"/>
+          <w:b/>
+          <w:sz w:val="22"/>
+          <w:szCs w:val="22"/>
+        </w:rPr>
+      </w:pPr>
+      <w:r>
+        <w:rPr>
+          <w:rFonts w:ascii="Arial" w:hAnsi="Arial" w:cs="Arial"/>
+          <w:b/>
+          <w:sz w:val="22"/>
+          <w:szCs w:val="22"/>
+        </w:rPr>
+        <w:tab/>
+        <w:t>1 – Analytics and Machine Learning</w:t>
+      </w:r>
+    </w:p>
+    <w:p>
+      <w:pPr>
+        <w:pStyle w:val="ListParagraph"/>
+        <w:widowControl w:val="0"/>
+        <w:pBdr>
+          <w:top w:val="nil"/>
+          <w:left w:val="nil"/>
+          <w:bottom w:val="nil"/>
+          <w:right w:val="nil"/>
+          <w:between w:val="nil"/>
+        </w:pBdr>
+        <w:suppressAutoHyphens w:val="0"/>
+        <w:autoSpaceDN/>
+        <w:ind w:left="0"/>
+        <w:textAlignment w:val="auto"/>
+        <w:rPr>
+          <w:rFonts w:ascii="Arial" w:hAnsi="Arial" w:cs="Arial"/>
+          <w:b/>
+          <w:sz w:val="22"/>
+          <w:szCs w:val="22"/>
+        </w:rPr>
+      </w:pPr>
+      <w:r>
+        <w:rPr>
+          <w:rFonts w:ascii="Arial" w:hAnsi="Arial" w:cs="Arial"/>
+          <w:b/>
+          <w:sz w:val="22"/>
+          <w:szCs w:val="22"/>
+        </w:rPr>
+        <w:tab/>
+      </w:r>
+      <w:r>
+        <w:rPr>
+          <w:rFonts w:ascii="Arial" w:hAnsi="Arial" w:cs="Arial"/>
+          <w:b/>
+          <w:sz w:val="22"/>
+          <w:szCs w:val="22"/>
+        </w:rPr>
+        <w:tab/>
+        <w:t xml:space="preserve">Product that provides services for analyzing a large variety of data, as well </w:t>
+      </w:r>
+      <w:r>
+        <w:rPr>
+          <w:rFonts w:ascii="Arial" w:hAnsi="Arial" w:cs="Arial"/>
+          <w:b/>
+          <w:sz w:val="22"/>
+          <w:szCs w:val="22"/>
+        </w:rPr>
+        <w:tab/>
+      </w:r>
+      <w:r>
+        <w:rPr>
+          <w:rFonts w:ascii="Arial" w:hAnsi="Arial" w:cs="Arial"/>
+          <w:b/>
+          <w:sz w:val="22"/>
+          <w:szCs w:val="22"/>
+        </w:rPr>
+        <w:tab/>
+        <w:t xml:space="preserve">as, services for machine learning to create or utilize AI for handling video, </w:t>
+      </w:r>
+      <w:r>
+        <w:rPr>
+          <w:rFonts w:ascii="Arial" w:hAnsi="Arial" w:cs="Arial"/>
+          <w:b/>
+          <w:sz w:val="22"/>
+          <w:szCs w:val="22"/>
+        </w:rPr>
+        <w:tab/>
+        <w:t>application, and image processing and decision making.</w:t>
+      </w:r>
+    </w:p>
+    <w:p>
+      <w:pPr>
+        <w:pStyle w:val="ListParagraph"/>
+        <w:widowControl w:val="0"/>
+        <w:pBdr>
+          <w:top w:val="nil"/>
+          <w:left w:val="nil"/>
+          <w:bottom w:val="nil"/>
+          <w:right w:val="nil"/>
+          <w:between w:val="nil"/>
+        </w:pBdr>
+        <w:suppressAutoHyphens w:val="0"/>
+        <w:autoSpaceDN/>
+        <w:ind w:left="0"/>
+        <w:textAlignment w:val="auto"/>
+        <w:rPr>
+          <w:rFonts w:ascii="Arial" w:hAnsi="Arial" w:cs="Arial"/>
+          <w:b/>
+          <w:sz w:val="22"/>
+          <w:szCs w:val="22"/>
+        </w:rPr>
+      </w:pPr>
+      <w:r>
+        <w:rPr>
+          <w:rFonts w:ascii="Arial" w:hAnsi="Arial" w:cs="Arial"/>
+          <w:b/>
+          <w:sz w:val="22"/>
+          <w:szCs w:val="22"/>
+        </w:rPr>
+        <w:tab/>
+      </w:r>
+      <w:r>
+        <w:rPr>
+          <w:rFonts w:ascii="Arial" w:hAnsi="Arial" w:cs="Arial"/>
+          <w:b/>
+          <w:sz w:val="22"/>
+          <w:szCs w:val="22"/>
+        </w:rPr>
+        <w:tab/>
+        <w:t xml:space="preserve">This is good for programs or systems that need to parse a lot of data and </w:t>
+      </w:r>
+      <w:r>
+        <w:rPr>
+          <w:rFonts w:ascii="Arial" w:hAnsi="Arial" w:cs="Arial"/>
+          <w:b/>
+          <w:sz w:val="22"/>
+          <w:szCs w:val="22"/>
+        </w:rPr>
+        <w:tab/>
+        <w:t xml:space="preserve">for programs or systems that need to process that data in order to make </w:t>
+      </w:r>
+      <w:r>
+        <w:rPr>
+          <w:rFonts w:ascii="Arial" w:hAnsi="Arial" w:cs="Arial"/>
+          <w:b/>
+          <w:sz w:val="22"/>
+          <w:szCs w:val="22"/>
+        </w:rPr>
+        <w:tab/>
+        <w:t>decisions.</w:t>
+      </w:r>
+    </w:p>
+    <w:p>
+      <w:pPr>
+        <w:pStyle w:val="ListParagraph"/>
+        <w:widowControl w:val="0"/>
+        <w:pBdr>
+          <w:top w:val="nil"/>
+          <w:left w:val="nil"/>
+          <w:bottom w:val="nil"/>
+          <w:right w:val="nil"/>
+          <w:between w:val="nil"/>
+        </w:pBdr>
+        <w:suppressAutoHyphens w:val="0"/>
+        <w:autoSpaceDN/>
+        <w:textAlignment w:val="auto"/>
+        <w:rPr>
+          <w:rFonts w:ascii="Arial" w:hAnsi="Arial" w:cs="Arial"/>
+          <w:b/>
+          <w:sz w:val="22"/>
+          <w:szCs w:val="22"/>
+        </w:rPr>
+      </w:pPr>
+      <w:r>
+        <w:rPr>
+          <w:rFonts w:ascii="Arial" w:hAnsi="Arial" w:cs="Arial"/>
+          <w:b/>
+          <w:sz w:val="22"/>
+          <w:szCs w:val="22"/>
+        </w:rPr>
+        <w:tab/>
+      </w:r>
+    </w:p>
+    <w:p>
+      <w:pPr>
+        <w:pStyle w:val="ListParagraph"/>
+        <w:widowControl w:val="0"/>
+        <w:pBdr>
+          <w:top w:val="nil"/>
+          <w:left w:val="nil"/>
+          <w:bottom w:val="nil"/>
+          <w:right w:val="nil"/>
+          <w:between w:val="nil"/>
+        </w:pBdr>
+        <w:suppressAutoHyphens w:val="0"/>
+        <w:autoSpaceDN/>
+        <w:textAlignment w:val="auto"/>
+        <w:rPr>
+          <w:rFonts w:ascii="Arial" w:hAnsi="Arial" w:cs="Arial"/>
+          <w:b/>
+          <w:sz w:val="22"/>
+          <w:szCs w:val="22"/>
+        </w:rPr>
+      </w:pPr>
+      <w:r>
+        <w:rPr>
+          <w:rFonts w:ascii="Arial" w:hAnsi="Arial" w:cs="Arial"/>
+          <w:b/>
+          <w:sz w:val="22"/>
+          <w:szCs w:val="22"/>
+        </w:rPr>
+        <w:tab/>
+        <w:t>2 – Collaboration and Productivity</w:t>
+      </w:r>
+    </w:p>
+    <w:p>
+      <w:pPr>
+        <w:pStyle w:val="ListParagraph"/>
+        <w:widowControl w:val="0"/>
+        <w:pBdr>
+          <w:top w:val="nil"/>
+          <w:left w:val="nil"/>
+          <w:bottom w:val="nil"/>
+          <w:right w:val="nil"/>
+          <w:between w:val="nil"/>
+        </w:pBdr>
+        <w:suppressAutoHyphens w:val="0"/>
+        <w:autoSpaceDN/>
+        <w:textAlignment w:val="auto"/>
+        <w:rPr>
+          <w:rFonts w:ascii="Arial" w:hAnsi="Arial" w:cs="Arial"/>
+          <w:b/>
+          <w:sz w:val="22"/>
+          <w:szCs w:val="22"/>
+        </w:rPr>
+      </w:pPr>
+      <w:r>
+        <w:rPr>
+          <w:rFonts w:ascii="Arial" w:hAnsi="Arial" w:cs="Arial"/>
+          <w:b/>
+          <w:sz w:val="22"/>
+          <w:szCs w:val="22"/>
+        </w:rPr>
+        <w:tab/>
+        <w:t>A suite of sof</w:t>
+      </w:r>
+      <w:r>
+        <w:rPr>
+          <w:rFonts w:ascii="Arial" w:hAnsi="Arial" w:cs="Arial"/>
+          <w:b/>
+          <w:sz w:val="22"/>
+          <w:szCs w:val="22"/>
+        </w:rPr>
+        <w:t xml:space="preserve">tware and services provided by </w:t>
+      </w:r>
+      <w:proofErr w:type="gramStart"/>
+      <w:r>
+        <w:rPr>
+          <w:rFonts w:ascii="Arial" w:hAnsi="Arial" w:cs="Arial"/>
+          <w:b/>
+          <w:sz w:val="22"/>
+          <w:szCs w:val="22"/>
+        </w:rPr>
+        <w:t>Google</w:t>
+      </w:r>
+      <w:r>
+        <w:rPr>
+          <w:rFonts w:ascii="Arial" w:hAnsi="Arial" w:cs="Arial"/>
+          <w:b/>
+          <w:sz w:val="22"/>
+          <w:szCs w:val="22"/>
+        </w:rPr>
+        <w:t>(</w:t>
+      </w:r>
+      <w:proofErr w:type="gramEnd"/>
+      <w:r>
+        <w:rPr>
+          <w:rFonts w:ascii="Arial" w:hAnsi="Arial" w:cs="Arial"/>
+          <w:b/>
+          <w:sz w:val="22"/>
+          <w:szCs w:val="22"/>
+        </w:rPr>
+        <w:t>Gmail, Hangouts, Google+, Drive, Docs, Slides, etc). Also</w:t>
+      </w:r>
+      <w:r>
+        <w:rPr>
+          <w:rFonts w:ascii="Arial" w:hAnsi="Arial" w:cs="Arial"/>
+          <w:b/>
+          <w:sz w:val="22"/>
+          <w:szCs w:val="22"/>
+        </w:rPr>
+        <w:t>,</w:t>
+      </w:r>
+      <w:r>
+        <w:rPr>
+          <w:rFonts w:ascii="Arial" w:hAnsi="Arial" w:cs="Arial"/>
+          <w:b/>
+          <w:sz w:val="22"/>
+          <w:szCs w:val="22"/>
+        </w:rPr>
+        <w:t xml:space="preserve"> provides admin and other management services.</w:t>
+      </w:r>
+    </w:p>
+    <w:p>
+      <w:pPr>
+        <w:pStyle w:val="ListParagraph"/>
+        <w:widowControl w:val="0"/>
+        <w:pBdr>
+          <w:top w:val="nil"/>
+          <w:left w:val="nil"/>
+          <w:bottom w:val="nil"/>
+          <w:right w:val="nil"/>
+          <w:between w:val="nil"/>
+        </w:pBdr>
+        <w:suppressAutoHyphens w:val="0"/>
+        <w:autoSpaceDN/>
+        <w:textAlignment w:val="auto"/>
+        <w:rPr>
+          <w:rFonts w:ascii="Arial" w:hAnsi="Arial" w:cs="Arial"/>
+          <w:b/>
+          <w:sz w:val="22"/>
+          <w:szCs w:val="22"/>
+        </w:rPr>
+      </w:pPr>
+      <w:r>
+        <w:rPr>
+          <w:rFonts w:ascii="Arial" w:hAnsi="Arial" w:cs="Arial"/>
+          <w:b/>
+          <w:sz w:val="22"/>
+          <w:szCs w:val="22"/>
+        </w:rPr>
+        <w:tab/>
+        <w:t xml:space="preserve">This is helpful for creating and managing documents, apps, and access. Oakland University uses this Suite on its </w:t>
+      </w:r>
+      <w:r>
+        <w:rPr>
+          <w:rFonts w:ascii="Arial" w:hAnsi="Arial" w:cs="Arial"/>
+          <w:b/>
+          <w:sz w:val="22"/>
+          <w:szCs w:val="22"/>
+        </w:rPr>
+        <w:t xml:space="preserve">website and mobile app. </w:t>
+      </w:r>
+    </w:p>
+    <w:p>
+      <w:pPr>
+        <w:pStyle w:val="ListParagraph"/>
+        <w:widowControl w:val="0"/>
+        <w:pBdr>
+          <w:top w:val="nil"/>
+          <w:left w:val="nil"/>
+          <w:bottom w:val="nil"/>
+          <w:right w:val="nil"/>
+          <w:between w:val="nil"/>
+        </w:pBdr>
+        <w:suppressAutoHyphens w:val="0"/>
+        <w:autoSpaceDN/>
+        <w:textAlignment w:val="auto"/>
+        <w:rPr>
+          <w:rFonts w:ascii="Arial" w:hAnsi="Arial" w:cs="Arial"/>
+          <w:b/>
           <w:sz w:val="22"/>
           <w:szCs w:val="22"/>
         </w:rPr>
@@ -359,23 +801,7 @@
           <w:sz w:val="22"/>
           <w:szCs w:val="22"/>
         </w:rPr>
-        <w:t>Assume you are installing Windows Server 2012. Provide two reasons for selecting one ve</w:t>
-      </w:r>
-      <w:r>
-        <w:rPr>
-          <w:rFonts w:ascii="Arial" w:hAnsi="Arial" w:cs="Arial"/>
-          <w:sz w:val="22"/>
-          <w:szCs w:val="22"/>
-        </w:rPr>
-        <w:t>r</w:t>
-      </w:r>
-      <w:r>
-        <w:rPr>
-          <w:rFonts w:ascii="Arial" w:hAnsi="Arial" w:cs="Arial"/>
-          <w:sz w:val="22"/>
-          <w:szCs w:val="22"/>
-        </w:rPr>
-        <w:t xml:space="preserve">sion over another. For example, why would you want to install the Foundation edition over the Datacenter edition? Why would you want Standard over Essentials? </w:t>
+        <w:t xml:space="preserve">Assume you are installing Windows Server 2012. Provide two reasons for selecting one version over another. For example, why would you want to install the Foundation edition over the Datacenter edition? Why would you want Standard over Essentials? </w:t>
       </w:r>
       <w:r>
         <w:rPr>
@@ -401,6 +827,87 @@
         <w:textAlignment w:val="auto"/>
         <w:rPr>
           <w:rFonts w:ascii="Arial" w:hAnsi="Arial" w:cs="Arial"/>
+          <w:sz w:val="22"/>
+          <w:szCs w:val="22"/>
+        </w:rPr>
+      </w:pPr>
+    </w:p>
+    <w:p>
+      <w:pPr>
+        <w:widowControl w:val="0"/>
+        <w:pBdr>
+          <w:top w:val="nil"/>
+          <w:left w:val="nil"/>
+          <w:bottom w:val="nil"/>
+          <w:right w:val="nil"/>
+          <w:between w:val="nil"/>
+        </w:pBdr>
+        <w:suppressAutoHyphens w:val="0"/>
+        <w:autoSpaceDN/>
+        <w:ind w:left="720"/>
+        <w:textAlignment w:val="auto"/>
+        <w:rPr>
+          <w:rFonts w:ascii="Arial" w:hAnsi="Arial" w:cs="Arial"/>
+          <w:b/>
+          <w:sz w:val="22"/>
+          <w:szCs w:val="22"/>
+        </w:rPr>
+      </w:pPr>
+      <w:r>
+        <w:rPr>
+          <w:rFonts w:ascii="Arial" w:hAnsi="Arial" w:cs="Arial"/>
+          <w:sz w:val="22"/>
+          <w:szCs w:val="22"/>
+        </w:rPr>
+        <w:tab/>
+      </w:r>
+      <w:r>
+        <w:rPr>
+          <w:rFonts w:ascii="Arial" w:hAnsi="Arial" w:cs="Arial"/>
+          <w:b/>
+          <w:sz w:val="22"/>
+          <w:szCs w:val="22"/>
+        </w:rPr>
+        <w:t xml:space="preserve">I would choose Datacenter because it provides </w:t>
+      </w:r>
+      <w:proofErr w:type="spellStart"/>
+      <w:r>
+        <w:rPr>
+          <w:rFonts w:ascii="Arial" w:hAnsi="Arial" w:cs="Arial"/>
+          <w:b/>
+          <w:sz w:val="22"/>
+          <w:szCs w:val="22"/>
+        </w:rPr>
+        <w:t>everthing</w:t>
+      </w:r>
+      <w:proofErr w:type="spellEnd"/>
+      <w:r>
+        <w:rPr>
+          <w:rFonts w:ascii="Arial" w:hAnsi="Arial" w:cs="Arial"/>
+          <w:b/>
+          <w:sz w:val="22"/>
+          <w:szCs w:val="22"/>
+        </w:rPr>
+        <w:t xml:space="preserve"> that all the other versions have and is useful for virtualized environments.</w:t>
+      </w:r>
+    </w:p>
+    <w:p>
+      <w:pPr>
+        <w:widowControl w:val="0"/>
+        <w:pBdr>
+          <w:top w:val="nil"/>
+          <w:left w:val="nil"/>
+          <w:bottom w:val="nil"/>
+          <w:right w:val="nil"/>
+          <w:between w:val="nil"/>
+        </w:pBdr>
+        <w:suppressAutoHyphens w:val="0"/>
+        <w:autoSpaceDN/>
+        <w:ind w:left="720"/>
+        <w:textAlignment w:val="auto"/>
+        <w:rPr>
+          <w:rFonts w:ascii="Arial" w:hAnsi="Arial" w:cs="Arial"/>
+          <w:b/>
           <w:sz w:val="22"/>
           <w:szCs w:val="22"/>
         </w:rPr>
@@ -466,11 +973,21 @@
         <w:textAlignment w:val="auto"/>
         <w:rPr>
           <w:rFonts w:ascii="Arial" w:hAnsi="Arial" w:cs="Arial"/>
-          <w:color w:val="auto"/>
-          <w:sz w:val="22"/>
-          <w:szCs w:val="22"/>
-        </w:rPr>
-      </w:pPr>
+          <w:b/>
+          <w:color w:val="auto"/>
+          <w:sz w:val="22"/>
+          <w:szCs w:val="22"/>
+        </w:rPr>
+      </w:pPr>
+      <w:r>
+        <w:rPr>
+          <w:rFonts w:ascii="Arial" w:hAnsi="Arial" w:cs="Arial"/>
+          <w:color w:val="auto"/>
+          <w:sz w:val="22"/>
+          <w:szCs w:val="22"/>
+        </w:rPr>
+        <w:tab/>
+      </w:r>
     </w:p>
     <w:p>
       <w:pPr>
@@ -545,6 +1062,170 @@
           <w:szCs w:val="22"/>
         </w:rPr>
       </w:pPr>
+      <w:r>
+        <w:rPr>
+          <w:rFonts w:ascii="Arial" w:eastAsia="Arial" w:hAnsi="Arial" w:cs="Arial"/>
+          <w:color w:val="FF0000"/>
+          <w:sz w:val="22"/>
+          <w:szCs w:val="22"/>
+        </w:rPr>
+        <w:tab/>
+      </w:r>
+    </w:p>
+    <w:p>
+      <w:pPr>
+        <w:widowControl w:val="0"/>
+        <w:pBdr>
+          <w:top w:val="nil"/>
+          <w:left w:val="nil"/>
+          <w:bottom w:val="nil"/>
+          <w:right w:val="nil"/>
+          <w:between w:val="nil"/>
+        </w:pBdr>
+        <w:ind w:left="720"/>
+        <w:rPr>
+          <w:rFonts w:ascii="Arial" w:eastAsia="Arial" w:hAnsi="Arial" w:cs="Arial"/>
+          <w:b/>
+          <w:color w:val="auto"/>
+          <w:sz w:val="22"/>
+          <w:szCs w:val="22"/>
+        </w:rPr>
+      </w:pPr>
+      <w:r>
+        <w:rPr>
+          <w:rFonts w:ascii="Arial" w:eastAsia="Arial" w:hAnsi="Arial" w:cs="Arial"/>
+          <w:color w:val="FF0000"/>
+          <w:sz w:val="22"/>
+          <w:szCs w:val="22"/>
+        </w:rPr>
+        <w:tab/>
+      </w:r>
+      <w:r>
+        <w:rPr>
+          <w:rFonts w:ascii="Arial" w:eastAsia="Arial" w:hAnsi="Arial" w:cs="Arial"/>
+          <w:b/>
+          <w:color w:val="auto"/>
+          <w:sz w:val="22"/>
+          <w:szCs w:val="22"/>
+        </w:rPr>
+        <w:t xml:space="preserve">Full virtualization makes the OS believe it is utilizing physical hardware and is the </w:t>
+      </w:r>
+      <w:proofErr w:type="gramStart"/>
+      <w:r>
+        <w:rPr>
+          <w:rFonts w:ascii="Arial" w:eastAsia="Arial" w:hAnsi="Arial" w:cs="Arial"/>
+          <w:b/>
+          <w:color w:val="auto"/>
+          <w:sz w:val="22"/>
+          <w:szCs w:val="22"/>
+        </w:rPr>
+        <w:t>most</w:t>
+      </w:r>
+      <w:proofErr w:type="gramEnd"/>
+      <w:r>
+        <w:rPr>
+          <w:rFonts w:ascii="Arial" w:eastAsia="Arial" w:hAnsi="Arial" w:cs="Arial"/>
+          <w:b/>
+          <w:color w:val="auto"/>
+          <w:sz w:val="22"/>
+          <w:szCs w:val="22"/>
+        </w:rPr>
+        <w:t xml:space="preserve"> secure of the two types.</w:t>
+      </w:r>
+    </w:p>
+    <w:p>
+      <w:pPr>
+        <w:widowControl w:val="0"/>
+        <w:pBdr>
+          <w:top w:val="nil"/>
+          <w:left w:val="nil"/>
+          <w:bottom w:val="nil"/>
+          <w:right w:val="nil"/>
+          <w:between w:val="nil"/>
+        </w:pBdr>
+        <w:ind w:left="720"/>
+        <w:rPr>
+          <w:rFonts w:ascii="Arial" w:eastAsia="Arial" w:hAnsi="Arial" w:cs="Arial"/>
+          <w:b/>
+          <w:color w:val="auto"/>
+          <w:sz w:val="22"/>
+          <w:szCs w:val="22"/>
+        </w:rPr>
+      </w:pPr>
+      <w:r>
+        <w:rPr>
+          <w:rFonts w:ascii="Arial" w:eastAsia="Arial" w:hAnsi="Arial" w:cs="Arial"/>
+          <w:b/>
+          <w:color w:val="auto"/>
+          <w:sz w:val="22"/>
+          <w:szCs w:val="22"/>
+        </w:rPr>
+        <w:tab/>
+      </w:r>
+      <w:proofErr w:type="spellStart"/>
+      <w:r>
+        <w:rPr>
+          <w:rFonts w:ascii="Arial" w:eastAsia="Arial" w:hAnsi="Arial" w:cs="Arial"/>
+          <w:b/>
+          <w:color w:val="auto"/>
+          <w:sz w:val="22"/>
+          <w:szCs w:val="22"/>
+        </w:rPr>
+        <w:t>Paravirtualization</w:t>
+      </w:r>
+      <w:proofErr w:type="spellEnd"/>
+      <w:r>
+        <w:rPr>
+          <w:rFonts w:ascii="Arial" w:eastAsia="Arial" w:hAnsi="Arial" w:cs="Arial"/>
+          <w:b/>
+          <w:color w:val="auto"/>
+          <w:sz w:val="22"/>
+          <w:szCs w:val="22"/>
+        </w:rPr>
+        <w:t xml:space="preserve"> uses less overhead, makes it easier to modify the kernel of the OS, and the guest (dom0) </w:t>
+      </w:r>
+      <w:proofErr w:type="gramStart"/>
+      <w:r>
+        <w:rPr>
+          <w:rFonts w:ascii="Arial" w:eastAsia="Arial" w:hAnsi="Arial" w:cs="Arial"/>
+          <w:b/>
+          <w:color w:val="auto"/>
+          <w:sz w:val="22"/>
+          <w:szCs w:val="22"/>
+        </w:rPr>
+        <w:t>utilizes</w:t>
+      </w:r>
+      <w:proofErr w:type="gramEnd"/>
+      <w:r>
+        <w:rPr>
+          <w:rFonts w:ascii="Arial" w:eastAsia="Arial" w:hAnsi="Arial" w:cs="Arial"/>
+          <w:b/>
+          <w:color w:val="auto"/>
+          <w:sz w:val="22"/>
+          <w:szCs w:val="22"/>
+        </w:rPr>
+        <w:t xml:space="preserve"> the real hardware for all the other guests.</w:t>
+      </w:r>
+    </w:p>
+    <w:p>
+      <w:pPr>
+        <w:widowControl w:val="0"/>
+        <w:pBdr>
+          <w:top w:val="nil"/>
+          <w:left w:val="nil"/>
+          <w:bottom w:val="nil"/>
+          <w:right w:val="nil"/>
+          <w:between w:val="nil"/>
+        </w:pBdr>
+        <w:ind w:left="720"/>
+        <w:rPr>
+          <w:rFonts w:ascii="Arial" w:eastAsia="Arial" w:hAnsi="Arial" w:cs="Arial"/>
+          <w:b/>
+          <w:color w:val="auto"/>
+          <w:sz w:val="22"/>
+          <w:szCs w:val="22"/>
+        </w:rPr>
+      </w:pPr>
     </w:p>
     <w:p>
       <w:pPr>
@@ -598,7 +1279,75 @@
         <w:t xml:space="preserve"> virtual machine? (5 points)</w:t>
       </w:r>
     </w:p>
-    <w:p/>
+    <w:p>
+      <w:pPr>
+        <w:pStyle w:val="ListParagraph"/>
+        <w:widowControl w:val="0"/>
+        <w:pBdr>
+          <w:top w:val="nil"/>
+          <w:left w:val="nil"/>
+          <w:bottom w:val="nil"/>
+          <w:right w:val="nil"/>
+          <w:between w:val="nil"/>
+        </w:pBdr>
+        <w:rPr>
+          <w:rFonts w:ascii="Arial" w:eastAsia="Arial" w:hAnsi="Arial" w:cs="Arial"/>
+          <w:b/>
+          <w:color w:val="auto"/>
+          <w:sz w:val="22"/>
+          <w:szCs w:val="22"/>
+        </w:rPr>
+      </w:pPr>
+      <w:r>
+        <w:rPr>
+          <w:rFonts w:ascii="Arial" w:eastAsia="Arial" w:hAnsi="Arial" w:cs="Arial"/>
+          <w:color w:val="auto"/>
+          <w:sz w:val="22"/>
+          <w:szCs w:val="22"/>
+        </w:rPr>
+        <w:tab/>
+      </w:r>
+    </w:p>
+    <w:p>
+      <w:pPr>
+        <w:pStyle w:val="ListParagraph"/>
+        <w:widowControl w:val="0"/>
+        <w:pBdr>
+          <w:top w:val="nil"/>
+          <w:left w:val="nil"/>
+          <w:bottom w:val="nil"/>
+          <w:right w:val="nil"/>
+          <w:between w:val="nil"/>
+        </w:pBdr>
+        <w:rPr>
+          <w:rFonts w:ascii="Arial" w:eastAsia="Arial" w:hAnsi="Arial" w:cs="Arial"/>
+          <w:b/>
+          <w:color w:val="auto"/>
+          <w:sz w:val="22"/>
+          <w:szCs w:val="22"/>
+        </w:rPr>
+      </w:pPr>
+      <w:r>
+        <w:rPr>
+          <w:rFonts w:ascii="Arial" w:eastAsia="Arial" w:hAnsi="Arial" w:cs="Arial"/>
+          <w:b/>
+          <w:color w:val="auto"/>
+          <w:sz w:val="22"/>
+          <w:szCs w:val="22"/>
+        </w:rPr>
+        <w:tab/>
+      </w:r>
+      <w:r>
+        <w:rPr>
+          <w:rFonts w:ascii="Arial" w:eastAsia="Arial" w:hAnsi="Arial" w:cs="Arial"/>
+          <w:b/>
+          <w:color w:val="auto"/>
+          <w:sz w:val="22"/>
+          <w:szCs w:val="22"/>
+        </w:rPr>
+        <w:t>34.73.215.78</w:t>
+      </w:r>
+    </w:p>
     <w:sectPr>
       <w:pgSz w:w="12240" w:h="15840"/>
       <w:pgMar w:top="1440" w:right="1440" w:bottom="1440" w:left="1440" w:header="720" w:footer="720" w:gutter="0"/>
@@ -956,6 +1705,18 @@
       <w:ind w:left="720"/>
       <w:contextualSpacing/>
     </w:pPr>
+  </w:style>
+  <w:style w:type="character" w:styleId="FollowedHyperlink">
+    <w:name w:val="FollowedHyperlink"/>
+    <w:basedOn w:val="DefaultParagraphFont"/>
+    <w:uiPriority w:val="99"/>
+    <w:semiHidden/>
+    <w:unhideWhenUsed/>
+    <w:rsid w:val="00403D75"/>
+    <w:rPr>
+      <w:color w:val="954F72" w:themeColor="followedHyperlink"/>
+      <w:u w:val="single"/>
+    </w:rPr>
   </w:style>
 </w:styles>
 </file>
@@ -1249,7 +2010,7 @@
   <a:extraClrSchemeLst/>
   <a:extLst>
     <a:ext uri="{05A4C25C-085E-4340-85A3-A5531E510DB2}">
-      <thm15:themeFamily xmlns:thm15="http://schemas.microsoft.com/office/thememl/2012/main" xmlns="" name="Office Theme" id="{62F939B6-93AF-4DB8-9C6B-D6C7DFDC589F}" vid="{4A3C46E8-61CC-4603-A589-7422A47A8E4A}"/>
+      <thm15:themeFamily xmlns="" xmlns:thm15="http://schemas.microsoft.com/office/thememl/2012/main" name="Office Theme" id="{62F939B6-93AF-4DB8-9C6B-D6C7DFDC589F}" vid="{4A3C46E8-61CC-4603-A589-7422A47A8E4A}"/>
     </a:ext>
   </a:extLst>
 </a:theme>

</xml_diff>